<commit_message>
Update files for production
Minor edits to codebook, relative file paths, and README
</commit_message>
<xml_diff>
--- a/data/codebook.docx
+++ b/data/codebook.docx
@@ -142,15 +142,293 @@
           <w:rFonts w:ascii="Times New Roman" w:hAnsi="Times New Roman" w:cs="Times New Roman"/>
           <w:lang w:val="en-US"/>
         </w:rPr>
+        <w:t xml:space="preserve"> id assigned to individuals in the voter file. </w:t>
+      </w:r>
+    </w:p>
+    <w:p>
+      <w:pPr>
+        <w:pStyle w:val="ListParagraph"/>
+        <w:numPr>
+          <w:ilvl w:val="0"/>
+          <w:numId w:val="4"/>
+        </w:numPr>
+        <w:rPr>
+          <w:rFonts w:ascii="Times New Roman" w:hAnsi="Times New Roman" w:cs="Times New Roman"/>
+          <w:i/>
+          <w:iCs/>
+          <w:lang w:val="en-US"/>
+        </w:rPr>
+      </w:pPr>
+      <w:r>
+        <w:rPr>
+          <w:rFonts w:ascii="Times New Roman" w:hAnsi="Times New Roman" w:cs="Times New Roman"/>
+          <w:i/>
+          <w:iCs/>
+          <w:lang w:val="en-US"/>
+        </w:rPr>
+        <w:t>gender</w:t>
+      </w:r>
+      <w:r>
+        <w:rPr>
+          <w:rFonts w:ascii="Times New Roman" w:hAnsi="Times New Roman" w:cs="Times New Roman"/>
+          <w:lang w:val="en-US"/>
+        </w:rPr>
+        <w:t>: gender of treated individual (1 = female, 0 = male).</w:t>
+      </w:r>
+    </w:p>
+    <w:p>
+      <w:pPr>
+        <w:pStyle w:val="ListParagraph"/>
+        <w:numPr>
+          <w:ilvl w:val="0"/>
+          <w:numId w:val="4"/>
+        </w:numPr>
+        <w:rPr>
+          <w:rFonts w:ascii="Times New Roman" w:hAnsi="Times New Roman" w:cs="Times New Roman"/>
+          <w:i/>
+          <w:iCs/>
+          <w:lang w:val="en-US"/>
+        </w:rPr>
+      </w:pPr>
+      <w:proofErr w:type="spellStart"/>
+      <w:r>
+        <w:rPr>
+          <w:rFonts w:ascii="Times New Roman" w:hAnsi="Times New Roman" w:cs="Times New Roman"/>
+          <w:i/>
+          <w:iCs/>
+          <w:lang w:val="en-US"/>
+        </w:rPr>
+        <w:t>english</w:t>
+      </w:r>
+      <w:proofErr w:type="spellEnd"/>
+      <w:r>
+        <w:rPr>
+          <w:rFonts w:ascii="Times New Roman" w:hAnsi="Times New Roman" w:cs="Times New Roman"/>
+          <w:lang w:val="en-US"/>
+        </w:rPr>
+        <w:t>: binary indicator of whether an individual speaks English (1 = speaks English)</w:t>
+      </w:r>
+      <w:r>
+        <w:rPr>
+          <w:rFonts w:ascii="Times New Roman" w:hAnsi="Times New Roman" w:cs="Times New Roman"/>
+          <w:i/>
+          <w:iCs/>
+          <w:lang w:val="en-US"/>
+        </w:rPr>
+        <w:t xml:space="preserve">        </w:t>
+      </w:r>
+    </w:p>
+    <w:p>
+      <w:pPr>
+        <w:pStyle w:val="ListParagraph"/>
+        <w:numPr>
+          <w:ilvl w:val="0"/>
+          <w:numId w:val="4"/>
+        </w:numPr>
+        <w:rPr>
+          <w:rFonts w:ascii="Times New Roman" w:hAnsi="Times New Roman" w:cs="Times New Roman"/>
+          <w:i/>
+          <w:iCs/>
+          <w:lang w:val="en-US"/>
+        </w:rPr>
+      </w:pPr>
+      <w:r>
+        <w:rPr>
+          <w:rFonts w:ascii="Times New Roman" w:hAnsi="Times New Roman" w:cs="Times New Roman"/>
+          <w:i/>
+          <w:iCs/>
+          <w:lang w:val="en-US"/>
+        </w:rPr>
+        <w:t>age</w:t>
+      </w:r>
+      <w:r>
+        <w:rPr>
+          <w:rFonts w:ascii="Times New Roman" w:hAnsi="Times New Roman" w:cs="Times New Roman"/>
+          <w:lang w:val="en-US"/>
+        </w:rPr>
+        <w:t>: age of individual</w:t>
+      </w:r>
+      <w:r>
+        <w:rPr>
+          <w:rFonts w:ascii="Times New Roman" w:hAnsi="Times New Roman" w:cs="Times New Roman"/>
+          <w:i/>
+          <w:iCs/>
+          <w:lang w:val="en-US"/>
+        </w:rPr>
+        <w:t>.</w:t>
+      </w:r>
+    </w:p>
+    <w:p>
+      <w:pPr>
+        <w:pStyle w:val="ListParagraph"/>
+        <w:numPr>
+          <w:ilvl w:val="0"/>
+          <w:numId w:val="4"/>
+        </w:numPr>
+        <w:rPr>
+          <w:rFonts w:ascii="Times New Roman" w:hAnsi="Times New Roman" w:cs="Times New Roman"/>
+          <w:i/>
+          <w:iCs/>
+          <w:lang w:val="en-US"/>
+        </w:rPr>
+      </w:pPr>
+      <w:proofErr w:type="spellStart"/>
+      <w:r>
+        <w:rPr>
+          <w:rFonts w:ascii="Times New Roman" w:hAnsi="Times New Roman" w:cs="Times New Roman"/>
+          <w:i/>
+          <w:iCs/>
+          <w:lang w:val="en-US"/>
+        </w:rPr>
+        <w:t>yearbuilt</w:t>
+      </w:r>
+      <w:proofErr w:type="spellEnd"/>
+      <w:r>
+        <w:rPr>
+          <w:rFonts w:ascii="Times New Roman" w:hAnsi="Times New Roman" w:cs="Times New Roman"/>
+          <w:lang w:val="en-US"/>
+        </w:rPr>
+        <w:t>: year individual’s home was built (note: merged on</w:t>
+      </w:r>
+      <w:r>
+        <w:rPr>
+          <w:rFonts w:ascii="Times New Roman" w:hAnsi="Times New Roman" w:cs="Times New Roman"/>
+          <w:lang w:val="en-US"/>
+        </w:rPr>
+        <w:t>to voter file by</w:t>
+      </w:r>
+      <w:r>
+        <w:rPr>
+          <w:rFonts w:ascii="Times New Roman" w:hAnsi="Times New Roman" w:cs="Times New Roman"/>
+          <w:lang w:val="en-US"/>
+        </w:rPr>
+        <w:t xml:space="preserve"> address using LA city </w:t>
+      </w:r>
+      <w:r>
+        <w:rPr>
+          <w:rFonts w:ascii="Times New Roman" w:hAnsi="Times New Roman" w:cs="Times New Roman"/>
+          <w:lang w:val="en-US"/>
+        </w:rPr>
+        <w:t>planning data)</w:t>
+      </w:r>
+      <w:r>
+        <w:rPr>
+          <w:rFonts w:ascii="Times New Roman" w:hAnsi="Times New Roman" w:cs="Times New Roman"/>
+          <w:lang w:val="en-US"/>
+        </w:rPr>
+        <w:t>.</w:t>
+      </w:r>
+    </w:p>
+    <w:p>
+      <w:pPr>
+        <w:pStyle w:val="ListParagraph"/>
+        <w:numPr>
+          <w:ilvl w:val="0"/>
+          <w:numId w:val="4"/>
+        </w:numPr>
+        <w:rPr>
+          <w:rFonts w:ascii="Times New Roman" w:hAnsi="Times New Roman" w:cs="Times New Roman"/>
+          <w:i/>
+          <w:iCs/>
+          <w:lang w:val="en-US"/>
+        </w:rPr>
+      </w:pPr>
+      <w:r>
+        <w:rPr>
+          <w:rFonts w:ascii="Times New Roman" w:hAnsi="Times New Roman" w:cs="Times New Roman"/>
+          <w:i/>
+          <w:iCs/>
+          <w:lang w:val="en-US"/>
+        </w:rPr>
+        <w:t>units</w:t>
+      </w:r>
+      <w:r>
+        <w:rPr>
+          <w:rFonts w:ascii="Times New Roman" w:hAnsi="Times New Roman" w:cs="Times New Roman"/>
+          <w:lang w:val="en-US"/>
+        </w:rPr>
+        <w:t>: number of housing units in an individual’s building</w:t>
+      </w:r>
+      <w:r>
+        <w:rPr>
+          <w:rFonts w:ascii="Times New Roman" w:hAnsi="Times New Roman" w:cs="Times New Roman"/>
+          <w:lang w:val="en-US"/>
+        </w:rPr>
+        <w:t xml:space="preserve"> (note: merged onto voter file by address using LA city planning data).</w:t>
+      </w:r>
+    </w:p>
+    <w:p>
+      <w:pPr>
+        <w:pStyle w:val="ListParagraph"/>
+        <w:numPr>
+          <w:ilvl w:val="0"/>
+          <w:numId w:val="4"/>
+        </w:numPr>
+        <w:rPr>
+          <w:rFonts w:ascii="Times New Roman" w:hAnsi="Times New Roman" w:cs="Times New Roman"/>
+          <w:i/>
+          <w:iCs/>
+          <w:lang w:val="en-US"/>
+        </w:rPr>
+      </w:pPr>
+      <w:proofErr w:type="spellStart"/>
+      <w:r>
+        <w:rPr>
+          <w:rFonts w:ascii="Times New Roman" w:hAnsi="Times New Roman" w:cs="Times New Roman"/>
+          <w:i/>
+          <w:iCs/>
+          <w:lang w:val="en-US"/>
+        </w:rPr>
+        <w:t>lowrise</w:t>
+      </w:r>
+      <w:proofErr w:type="spellEnd"/>
+      <w:r>
+        <w:rPr>
+          <w:rFonts w:ascii="Times New Roman" w:hAnsi="Times New Roman" w:cs="Times New Roman"/>
+          <w:lang w:val="en-US"/>
+        </w:rPr>
+        <w:t>: whether individual lives in a low-rise building</w:t>
+      </w:r>
+      <w:r>
+        <w:rPr>
+          <w:rFonts w:ascii="Times New Roman" w:hAnsi="Times New Roman" w:cs="Times New Roman"/>
+          <w:i/>
+          <w:iCs/>
+          <w:lang w:val="en-US"/>
+        </w:rPr>
         <w:t xml:space="preserve"> </w:t>
       </w:r>
+      <w:r>
+        <w:rPr>
+          <w:rFonts w:ascii="Times New Roman" w:hAnsi="Times New Roman" w:cs="Times New Roman"/>
+          <w:lang w:val="en-US"/>
+        </w:rPr>
+        <w:t>(note: merged onto voter file by address using LA city planning data).</w:t>
+      </w:r>
+    </w:p>
+    <w:p>
+      <w:pPr>
+        <w:pStyle w:val="ListParagraph"/>
+        <w:numPr>
+          <w:ilvl w:val="0"/>
+          <w:numId w:val="4"/>
+        </w:numPr>
+        <w:rPr>
+          <w:rFonts w:ascii="Times New Roman" w:hAnsi="Times New Roman" w:cs="Times New Roman"/>
+          <w:i/>
+          <w:iCs/>
+          <w:lang w:val="en-US"/>
+        </w:rPr>
+      </w:pPr>
       <w:proofErr w:type="spellStart"/>
       <w:r>
         <w:rPr>
           <w:rFonts w:ascii="Times New Roman" w:hAnsi="Times New Roman" w:cs="Times New Roman"/>
-          <w:lang w:val="en-US"/>
-        </w:rPr>
-        <w:t>id assign</w:t>
+          <w:i/>
+          <w:iCs/>
+          <w:lang w:val="en-US"/>
+        </w:rPr>
+        <w:t>mid_highrise</w:t>
       </w:r>
       <w:proofErr w:type="spellEnd"/>
       <w:r>
@@ -158,14 +436,23 @@
           <w:rFonts w:ascii="Times New Roman" w:hAnsi="Times New Roman" w:cs="Times New Roman"/>
           <w:lang w:val="en-US"/>
         </w:rPr>
-        <w:t xml:space="preserve">ed to individuals in </w:t>
-      </w:r>
-      <w:r>
-        <w:rPr>
-          <w:rFonts w:ascii="Times New Roman" w:hAnsi="Times New Roman" w:cs="Times New Roman"/>
-          <w:lang w:val="en-US"/>
-        </w:rPr>
-        <w:t xml:space="preserve">the voter file. </w:t>
+        <w:t>: whether individual lives in a mid-rise building</w:t>
+      </w:r>
+      <w:r>
+        <w:rPr>
+          <w:rFonts w:ascii="Times New Roman" w:hAnsi="Times New Roman" w:cs="Times New Roman"/>
+          <w:i/>
+          <w:iCs/>
+          <w:lang w:val="en-US"/>
+        </w:rPr>
+        <w:t xml:space="preserve"> </w:t>
+      </w:r>
+      <w:r>
+        <w:rPr>
+          <w:rFonts w:ascii="Times New Roman" w:hAnsi="Times New Roman" w:cs="Times New Roman"/>
+          <w:lang w:val="en-US"/>
+        </w:rPr>
+        <w:t>(note: merged onto voter file by address using LA city planning data).</w:t>
       </w:r>
     </w:p>
     <w:p>
@@ -189,14 +476,23 @@
           <w:iCs/>
           <w:lang w:val="en-US"/>
         </w:rPr>
-        <w:t>gender</w:t>
-      </w:r>
-      <w:r>
-        <w:rPr>
-          <w:rFonts w:ascii="Times New Roman" w:hAnsi="Times New Roman" w:cs="Times New Roman"/>
-          <w:lang w:val="en-US"/>
-        </w:rPr>
-        <w:t>: gender of treated individual (1 = female, 0 = male).</w:t>
+        <w:t>dem</w:t>
+      </w:r>
+      <w:r>
+        <w:rPr>
+          <w:rFonts w:ascii="Times New Roman" w:hAnsi="Times New Roman" w:cs="Times New Roman"/>
+          <w:lang w:val="en-US"/>
+        </w:rPr>
+        <w:t>: whether an individual is a registered Democrat</w:t>
+      </w:r>
+      <w:r>
+        <w:rPr>
+          <w:rFonts w:ascii="Times New Roman" w:hAnsi="Times New Roman" w:cs="Times New Roman"/>
+          <w:i/>
+          <w:iCs/>
+          <w:lang w:val="en-US"/>
+        </w:rPr>
+        <w:t>.</w:t>
       </w:r>
     </w:p>
     <w:p>
@@ -213,6 +509,60 @@
           <w:lang w:val="en-US"/>
         </w:rPr>
       </w:pPr>
+      <w:r>
+        <w:rPr>
+          <w:rFonts w:ascii="Times New Roman" w:hAnsi="Times New Roman" w:cs="Times New Roman"/>
+          <w:i/>
+          <w:iCs/>
+          <w:lang w:val="en-US"/>
+        </w:rPr>
+        <w:t>rep</w:t>
+      </w:r>
+      <w:r>
+        <w:rPr>
+          <w:rFonts w:ascii="Times New Roman" w:hAnsi="Times New Roman" w:cs="Times New Roman"/>
+          <w:lang w:val="en-US"/>
+        </w:rPr>
+        <w:t>:</w:t>
+      </w:r>
+      <w:r>
+        <w:rPr>
+          <w:rFonts w:ascii="Times New Roman" w:hAnsi="Times New Roman" w:cs="Times New Roman"/>
+          <w:lang w:val="en-US"/>
+        </w:rPr>
+        <w:t xml:space="preserve"> </w:t>
+      </w:r>
+      <w:r>
+        <w:rPr>
+          <w:rFonts w:ascii="Times New Roman" w:hAnsi="Times New Roman" w:cs="Times New Roman"/>
+          <w:lang w:val="en-US"/>
+        </w:rPr>
+        <w:t>whether an individual is a registered Republican</w:t>
+      </w:r>
+      <w:r>
+        <w:rPr>
+          <w:rFonts w:ascii="Times New Roman" w:hAnsi="Times New Roman" w:cs="Times New Roman"/>
+          <w:i/>
+          <w:iCs/>
+          <w:lang w:val="en-US"/>
+        </w:rPr>
+        <w:t>.</w:t>
+      </w:r>
+    </w:p>
+    <w:p>
+      <w:pPr>
+        <w:pStyle w:val="ListParagraph"/>
+        <w:numPr>
+          <w:ilvl w:val="0"/>
+          <w:numId w:val="4"/>
+        </w:numPr>
+        <w:rPr>
+          <w:rFonts w:ascii="Times New Roman" w:hAnsi="Times New Roman" w:cs="Times New Roman"/>
+          <w:i/>
+          <w:iCs/>
+          <w:lang w:val="en-US"/>
+        </w:rPr>
+      </w:pPr>
       <w:proofErr w:type="spellStart"/>
       <w:r>
         <w:rPr>
@@ -221,7 +571,7 @@
           <w:iCs/>
           <w:lang w:val="en-US"/>
         </w:rPr>
-        <w:t>english</w:t>
+        <w:t>npp</w:t>
       </w:r>
       <w:proofErr w:type="spellEnd"/>
       <w:r>
@@ -229,16 +579,7 @@
           <w:rFonts w:ascii="Times New Roman" w:hAnsi="Times New Roman" w:cs="Times New Roman"/>
           <w:lang w:val="en-US"/>
         </w:rPr>
-        <w:t>: binary indicator of whether an individual speaks English (1 = speaks English)</w:t>
-      </w:r>
-      <w:r>
-        <w:rPr>
-          <w:rFonts w:ascii="Times New Roman" w:hAnsi="Times New Roman" w:cs="Times New Roman"/>
-          <w:i/>
-          <w:iCs/>
-          <w:lang w:val="en-US"/>
-        </w:rPr>
-        <w:t xml:space="preserve">        </w:t>
+        <w:t>: whether an individual is an independent.</w:t>
       </w:r>
     </w:p>
     <w:p>
@@ -262,14 +603,14 @@
           <w:iCs/>
           <w:lang w:val="en-US"/>
         </w:rPr>
-        <w:t>age</w:t>
-      </w:r>
-      <w:r>
-        <w:rPr>
-          <w:rFonts w:ascii="Times New Roman" w:hAnsi="Times New Roman" w:cs="Times New Roman"/>
-          <w:lang w:val="en-US"/>
-        </w:rPr>
-        <w:t>: age of individual</w:t>
+        <w:t>vote_2020_general</w:t>
+      </w:r>
+      <w:r>
+        <w:rPr>
+          <w:rFonts w:ascii="Times New Roman" w:hAnsi="Times New Roman" w:cs="Times New Roman"/>
+          <w:lang w:val="en-US"/>
+        </w:rPr>
+        <w:t>: whether an individual voted in the 2020 general election</w:t>
       </w:r>
       <w:r>
         <w:rPr>
@@ -295,6 +636,93 @@
           <w:lang w:val="en-US"/>
         </w:rPr>
       </w:pPr>
+      <w:r>
+        <w:rPr>
+          <w:rFonts w:ascii="Times New Roman" w:hAnsi="Times New Roman" w:cs="Times New Roman"/>
+          <w:i/>
+          <w:iCs/>
+          <w:lang w:val="en-US"/>
+        </w:rPr>
+        <w:t>vote_2017_municipal</w:t>
+      </w:r>
+      <w:r>
+        <w:rPr>
+          <w:rFonts w:ascii="Times New Roman" w:hAnsi="Times New Roman" w:cs="Times New Roman"/>
+          <w:lang w:val="en-US"/>
+        </w:rPr>
+        <w:t xml:space="preserve">: whether an individual voted in 2017 municipal </w:t>
+      </w:r>
+      <w:proofErr w:type="gramStart"/>
+      <w:r>
+        <w:rPr>
+          <w:rFonts w:ascii="Times New Roman" w:hAnsi="Times New Roman" w:cs="Times New Roman"/>
+          <w:lang w:val="en-US"/>
+        </w:rPr>
+        <w:t xml:space="preserve">elections </w:t>
+      </w:r>
+      <w:r>
+        <w:rPr>
+          <w:rFonts w:ascii="Times New Roman" w:hAnsi="Times New Roman" w:cs="Times New Roman"/>
+          <w:i/>
+          <w:iCs/>
+          <w:lang w:val="en-US"/>
+        </w:rPr>
+        <w:t>.</w:t>
+      </w:r>
+      <w:proofErr w:type="gramEnd"/>
+    </w:p>
+    <w:p>
+      <w:pPr>
+        <w:pStyle w:val="ListParagraph"/>
+        <w:numPr>
+          <w:ilvl w:val="0"/>
+          <w:numId w:val="4"/>
+        </w:numPr>
+        <w:rPr>
+          <w:rFonts w:ascii="Times New Roman" w:hAnsi="Times New Roman" w:cs="Times New Roman"/>
+          <w:i/>
+          <w:iCs/>
+          <w:lang w:val="en-US"/>
+        </w:rPr>
+      </w:pPr>
+      <w:r>
+        <w:rPr>
+          <w:rFonts w:ascii="Times New Roman" w:hAnsi="Times New Roman" w:cs="Times New Roman"/>
+          <w:i/>
+          <w:iCs/>
+          <w:lang w:val="en-US"/>
+        </w:rPr>
+        <w:t>vote_2016_general</w:t>
+      </w:r>
+      <w:r>
+        <w:rPr>
+          <w:rFonts w:ascii="Times New Roman" w:hAnsi="Times New Roman" w:cs="Times New Roman"/>
+          <w:lang w:val="en-US"/>
+        </w:rPr>
+        <w:t>: whether an individual voted in the 2016 general election</w:t>
+      </w:r>
+      <w:r>
+        <w:rPr>
+          <w:rFonts w:ascii="Times New Roman" w:hAnsi="Times New Roman" w:cs="Times New Roman"/>
+          <w:i/>
+          <w:iCs/>
+          <w:lang w:val="en-US"/>
+        </w:rPr>
+        <w:t>.</w:t>
+      </w:r>
+    </w:p>
+    <w:p>
+      <w:pPr>
+        <w:pStyle w:val="ListParagraph"/>
+        <w:numPr>
+          <w:ilvl w:val="0"/>
+          <w:numId w:val="4"/>
+        </w:numPr>
+        <w:rPr>
+          <w:rFonts w:ascii="Times New Roman" w:hAnsi="Times New Roman" w:cs="Times New Roman"/>
+          <w:lang w:val="en-US"/>
+        </w:rPr>
+      </w:pPr>
       <w:proofErr w:type="spellStart"/>
       <w:r>
         <w:rPr>
@@ -303,7 +731,7 @@
           <w:iCs/>
           <w:lang w:val="en-US"/>
         </w:rPr>
-        <w:t>yearbuilt</w:t>
+        <w:t>years_registered</w:t>
       </w:r>
       <w:proofErr w:type="spellEnd"/>
       <w:r>
@@ -311,35 +739,7 @@
           <w:rFonts w:ascii="Times New Roman" w:hAnsi="Times New Roman" w:cs="Times New Roman"/>
           <w:lang w:val="en-US"/>
         </w:rPr>
-        <w:t>: year individual’s home was built</w:t>
-      </w:r>
-      <w:r>
-        <w:rPr>
-          <w:rFonts w:ascii="Times New Roman" w:hAnsi="Times New Roman" w:cs="Times New Roman"/>
-          <w:lang w:val="en-US"/>
-        </w:rPr>
-        <w:t xml:space="preserve"> (note: merged on</w:t>
-      </w:r>
-      <w:r>
-        <w:rPr>
-          <w:rFonts w:ascii="Times New Roman" w:hAnsi="Times New Roman" w:cs="Times New Roman"/>
-          <w:lang w:val="en-US"/>
-        </w:rPr>
-        <w:t>to voter file by</w:t>
-      </w:r>
-      <w:r>
-        <w:rPr>
-          <w:rFonts w:ascii="Times New Roman" w:hAnsi="Times New Roman" w:cs="Times New Roman"/>
-          <w:lang w:val="en-US"/>
-        </w:rPr>
-        <w:t xml:space="preserve"> address using LA city </w:t>
-      </w:r>
-      <w:r>
-        <w:rPr>
-          <w:rFonts w:ascii="Times New Roman" w:hAnsi="Times New Roman" w:cs="Times New Roman"/>
-          <w:lang w:val="en-US"/>
-        </w:rPr>
-        <w:t>planning data)</w:t>
+        <w:t>: number of years an individual has been registered to vote at their current address</w:t>
       </w:r>
       <w:r>
         <w:rPr>
@@ -358,40 +758,44 @@
         </w:numPr>
         <w:rPr>
           <w:rFonts w:ascii="Times New Roman" w:hAnsi="Times New Roman" w:cs="Times New Roman"/>
-          <w:i/>
-          <w:iCs/>
-          <w:lang w:val="en-US"/>
-        </w:rPr>
-      </w:pPr>
-      <w:r>
-        <w:rPr>
-          <w:rFonts w:ascii="Times New Roman" w:hAnsi="Times New Roman" w:cs="Times New Roman"/>
-          <w:i/>
-          <w:iCs/>
-          <w:lang w:val="en-US"/>
-        </w:rPr>
-        <w:t>units</w:t>
-      </w:r>
-      <w:r>
-        <w:rPr>
-          <w:rFonts w:ascii="Times New Roman" w:hAnsi="Times New Roman" w:cs="Times New Roman"/>
-          <w:lang w:val="en-US"/>
-        </w:rPr>
-        <w:t>: number of housing units in an individual’s building</w:t>
-      </w:r>
-      <w:r>
-        <w:rPr>
-          <w:rFonts w:ascii="Times New Roman" w:hAnsi="Times New Roman" w:cs="Times New Roman"/>
-          <w:lang w:val="en-US"/>
-        </w:rPr>
-        <w:t xml:space="preserve"> </w:t>
-      </w:r>
-      <w:r>
-        <w:rPr>
-          <w:rFonts w:ascii="Times New Roman" w:hAnsi="Times New Roman" w:cs="Times New Roman"/>
-          <w:lang w:val="en-US"/>
-        </w:rPr>
-        <w:t>(note: merged onto voter file by address using LA city planning data).</w:t>
+          <w:lang w:val="en-US"/>
+        </w:rPr>
+      </w:pPr>
+      <w:proofErr w:type="spellStart"/>
+      <w:r>
+        <w:rPr>
+          <w:rFonts w:ascii="Times New Roman" w:hAnsi="Times New Roman" w:cs="Times New Roman"/>
+          <w:i/>
+          <w:iCs/>
+          <w:lang w:val="en-US"/>
+        </w:rPr>
+        <w:t>likely</w:t>
+      </w:r>
+      <w:r>
+        <w:rPr>
+          <w:rFonts w:ascii="Times New Roman" w:hAnsi="Times New Roman" w:cs="Times New Roman"/>
+          <w:i/>
+          <w:iCs/>
+          <w:lang w:val="en-US"/>
+        </w:rPr>
+        <w:t>_</w:t>
+      </w:r>
+      <w:r>
+        <w:rPr>
+          <w:rFonts w:ascii="Times New Roman" w:hAnsi="Times New Roman" w:cs="Times New Roman"/>
+          <w:i/>
+          <w:iCs/>
+          <w:lang w:val="en-US"/>
+        </w:rPr>
+        <w:t>renter</w:t>
+      </w:r>
+      <w:proofErr w:type="spellEnd"/>
+      <w:r>
+        <w:rPr>
+          <w:rFonts w:ascii="Times New Roman" w:hAnsi="Times New Roman" w:cs="Times New Roman"/>
+          <w:lang w:val="en-US"/>
+        </w:rPr>
+        <w:t>: whether an individual is a likely renter based on matching their address with LA city planning data.</w:t>
       </w:r>
     </w:p>
     <w:p>
@@ -403,8 +807,42 @@
         </w:numPr>
         <w:rPr>
           <w:rFonts w:ascii="Times New Roman" w:hAnsi="Times New Roman" w:cs="Times New Roman"/>
-          <w:i/>
-          <w:iCs/>
+          <w:lang w:val="en-US"/>
+        </w:rPr>
+      </w:pPr>
+      <w:r>
+        <w:rPr>
+          <w:rFonts w:ascii="Times New Roman" w:hAnsi="Times New Roman" w:cs="Times New Roman"/>
+          <w:i/>
+          <w:iCs/>
+          <w:lang w:val="en-US"/>
+        </w:rPr>
+        <w:t>email</w:t>
+      </w:r>
+      <w:r>
+        <w:rPr>
+          <w:rFonts w:ascii="Times New Roman" w:hAnsi="Times New Roman" w:cs="Times New Roman"/>
+          <w:lang w:val="en-US"/>
+        </w:rPr>
+        <w:t>: binary indicator of whether an individual has an email address listed in the voter file (1 = yes, 0 = no)</w:t>
+      </w:r>
+      <w:r>
+        <w:rPr>
+          <w:rFonts w:ascii="Times New Roman" w:hAnsi="Times New Roman" w:cs="Times New Roman"/>
+          <w:lang w:val="en-US"/>
+        </w:rPr>
+        <w:t>.</w:t>
+      </w:r>
+    </w:p>
+    <w:p>
+      <w:pPr>
+        <w:pStyle w:val="ListParagraph"/>
+        <w:numPr>
+          <w:ilvl w:val="0"/>
+          <w:numId w:val="4"/>
+        </w:numPr>
+        <w:rPr>
+          <w:rFonts w:ascii="Times New Roman" w:hAnsi="Times New Roman" w:cs="Times New Roman"/>
           <w:lang w:val="en-US"/>
         </w:rPr>
       </w:pPr>
@@ -412,11 +850,18 @@
       <w:r>
         <w:rPr>
           <w:rFonts w:ascii="Times New Roman" w:hAnsi="Times New Roman" w:cs="Times New Roman"/>
-          <w:i/>
-          <w:iCs/>
-          <w:lang w:val="en-US"/>
-        </w:rPr>
-        <w:t>lowrise</w:t>
+          <w:lang w:val="en-US"/>
+        </w:rPr>
+        <w:t>ca_</w:t>
+      </w:r>
+      <w:r>
+        <w:rPr>
+          <w:rFonts w:ascii="Times New Roman" w:hAnsi="Times New Roman" w:cs="Times New Roman"/>
+          <w:i/>
+          <w:iCs/>
+          <w:lang w:val="en-US"/>
+        </w:rPr>
+        <w:t>native</w:t>
       </w:r>
       <w:proofErr w:type="spellEnd"/>
       <w:r>
@@ -424,23 +869,7 @@
           <w:rFonts w:ascii="Times New Roman" w:hAnsi="Times New Roman" w:cs="Times New Roman"/>
           <w:lang w:val="en-US"/>
         </w:rPr>
-        <w:t>: whether individual lives in a low-rise building</w:t>
-      </w:r>
-      <w:r>
-        <w:rPr>
-          <w:rFonts w:ascii="Times New Roman" w:hAnsi="Times New Roman" w:cs="Times New Roman"/>
-          <w:i/>
-          <w:iCs/>
-          <w:lang w:val="en-US"/>
-        </w:rPr>
-        <w:t xml:space="preserve"> </w:t>
-      </w:r>
-      <w:r>
-        <w:rPr>
-          <w:rFonts w:ascii="Times New Roman" w:hAnsi="Times New Roman" w:cs="Times New Roman"/>
-          <w:lang w:val="en-US"/>
-        </w:rPr>
-        <w:t>(note: merged onto voter file by address using LA city planning data).</w:t>
+        <w:t>: whether an individual is a California native</w:t>
       </w:r>
     </w:p>
     <w:p>
@@ -452,493 +881,6 @@
         </w:numPr>
         <w:rPr>
           <w:rFonts w:ascii="Times New Roman" w:hAnsi="Times New Roman" w:cs="Times New Roman"/>
-          <w:i/>
-          <w:iCs/>
-          <w:lang w:val="en-US"/>
-        </w:rPr>
-      </w:pPr>
-      <w:proofErr w:type="spellStart"/>
-      <w:r>
-        <w:rPr>
-          <w:rFonts w:ascii="Times New Roman" w:hAnsi="Times New Roman" w:cs="Times New Roman"/>
-          <w:i/>
-          <w:iCs/>
-          <w:lang w:val="en-US"/>
-        </w:rPr>
-        <w:t>mid_highrise</w:t>
-      </w:r>
-      <w:proofErr w:type="spellEnd"/>
-      <w:r>
-        <w:rPr>
-          <w:rFonts w:ascii="Times New Roman" w:hAnsi="Times New Roman" w:cs="Times New Roman"/>
-          <w:lang w:val="en-US"/>
-        </w:rPr>
-        <w:t>: whether individual lives in a mid-rise building</w:t>
-      </w:r>
-      <w:r>
-        <w:rPr>
-          <w:rFonts w:ascii="Times New Roman" w:hAnsi="Times New Roman" w:cs="Times New Roman"/>
-          <w:i/>
-          <w:iCs/>
-          <w:lang w:val="en-US"/>
-        </w:rPr>
-        <w:t xml:space="preserve"> </w:t>
-      </w:r>
-      <w:r>
-        <w:rPr>
-          <w:rFonts w:ascii="Times New Roman" w:hAnsi="Times New Roman" w:cs="Times New Roman"/>
-          <w:lang w:val="en-US"/>
-        </w:rPr>
-        <w:t>(note: merged onto voter file by address using LA city planning data).</w:t>
-      </w:r>
-    </w:p>
-    <w:p>
-      <w:pPr>
-        <w:pStyle w:val="ListParagraph"/>
-        <w:numPr>
-          <w:ilvl w:val="0"/>
-          <w:numId w:val="4"/>
-        </w:numPr>
-        <w:rPr>
-          <w:rFonts w:ascii="Times New Roman" w:hAnsi="Times New Roman" w:cs="Times New Roman"/>
-          <w:i/>
-          <w:iCs/>
-          <w:lang w:val="en-US"/>
-        </w:rPr>
-      </w:pPr>
-      <w:r>
-        <w:rPr>
-          <w:rFonts w:ascii="Times New Roman" w:hAnsi="Times New Roman" w:cs="Times New Roman"/>
-          <w:i/>
-          <w:iCs/>
-          <w:lang w:val="en-US"/>
-        </w:rPr>
-        <w:t>dem</w:t>
-      </w:r>
-      <w:r>
-        <w:rPr>
-          <w:rFonts w:ascii="Times New Roman" w:hAnsi="Times New Roman" w:cs="Times New Roman"/>
-          <w:lang w:val="en-US"/>
-        </w:rPr>
-        <w:t>: whether an individual is a registered Democrat</w:t>
-      </w:r>
-      <w:r>
-        <w:rPr>
-          <w:rFonts w:ascii="Times New Roman" w:hAnsi="Times New Roman" w:cs="Times New Roman"/>
-          <w:i/>
-          <w:iCs/>
-          <w:lang w:val="en-US"/>
-        </w:rPr>
-        <w:t>.</w:t>
-      </w:r>
-    </w:p>
-    <w:p>
-      <w:pPr>
-        <w:pStyle w:val="ListParagraph"/>
-        <w:numPr>
-          <w:ilvl w:val="0"/>
-          <w:numId w:val="4"/>
-        </w:numPr>
-        <w:rPr>
-          <w:rFonts w:ascii="Times New Roman" w:hAnsi="Times New Roman" w:cs="Times New Roman"/>
-          <w:i/>
-          <w:iCs/>
-          <w:lang w:val="en-US"/>
-        </w:rPr>
-      </w:pPr>
-      <w:r>
-        <w:rPr>
-          <w:rFonts w:ascii="Times New Roman" w:hAnsi="Times New Roman" w:cs="Times New Roman"/>
-          <w:i/>
-          <w:iCs/>
-          <w:lang w:val="en-US"/>
-        </w:rPr>
-        <w:t>rep</w:t>
-      </w:r>
-      <w:r>
-        <w:rPr>
-          <w:rFonts w:ascii="Times New Roman" w:hAnsi="Times New Roman" w:cs="Times New Roman"/>
-          <w:lang w:val="en-US"/>
-        </w:rPr>
-        <w:t>:</w:t>
-      </w:r>
-      <w:r>
-        <w:rPr>
-          <w:rFonts w:ascii="Times New Roman" w:hAnsi="Times New Roman" w:cs="Times New Roman"/>
-          <w:lang w:val="en-US"/>
-        </w:rPr>
-        <w:t xml:space="preserve"> </w:t>
-      </w:r>
-      <w:r>
-        <w:rPr>
-          <w:rFonts w:ascii="Times New Roman" w:hAnsi="Times New Roman" w:cs="Times New Roman"/>
-          <w:lang w:val="en-US"/>
-        </w:rPr>
-        <w:t>whether an individual is a registered Republican</w:t>
-      </w:r>
-      <w:r>
-        <w:rPr>
-          <w:rFonts w:ascii="Times New Roman" w:hAnsi="Times New Roman" w:cs="Times New Roman"/>
-          <w:i/>
-          <w:iCs/>
-          <w:lang w:val="en-US"/>
-        </w:rPr>
-        <w:t>.</w:t>
-      </w:r>
-    </w:p>
-    <w:p>
-      <w:pPr>
-        <w:pStyle w:val="ListParagraph"/>
-        <w:numPr>
-          <w:ilvl w:val="0"/>
-          <w:numId w:val="4"/>
-        </w:numPr>
-        <w:rPr>
-          <w:rFonts w:ascii="Times New Roman" w:hAnsi="Times New Roman" w:cs="Times New Roman"/>
-          <w:i/>
-          <w:iCs/>
-          <w:lang w:val="en-US"/>
-        </w:rPr>
-      </w:pPr>
-      <w:proofErr w:type="spellStart"/>
-      <w:r>
-        <w:rPr>
-          <w:rFonts w:ascii="Times New Roman" w:hAnsi="Times New Roman" w:cs="Times New Roman"/>
-          <w:i/>
-          <w:iCs/>
-          <w:lang w:val="en-US"/>
-        </w:rPr>
-        <w:t>npp</w:t>
-      </w:r>
-      <w:proofErr w:type="spellEnd"/>
-      <w:r>
-        <w:rPr>
-          <w:rFonts w:ascii="Times New Roman" w:hAnsi="Times New Roman" w:cs="Times New Roman"/>
-          <w:lang w:val="en-US"/>
-        </w:rPr>
-        <w:t>: whether an individual is an independent.</w:t>
-      </w:r>
-    </w:p>
-    <w:p>
-      <w:pPr>
-        <w:pStyle w:val="ListParagraph"/>
-        <w:numPr>
-          <w:ilvl w:val="0"/>
-          <w:numId w:val="4"/>
-        </w:numPr>
-        <w:rPr>
-          <w:rFonts w:ascii="Times New Roman" w:hAnsi="Times New Roman" w:cs="Times New Roman"/>
-          <w:i/>
-          <w:iCs/>
-          <w:lang w:val="en-US"/>
-        </w:rPr>
-      </w:pPr>
-      <w:r>
-        <w:rPr>
-          <w:rFonts w:ascii="Times New Roman" w:hAnsi="Times New Roman" w:cs="Times New Roman"/>
-          <w:i/>
-          <w:iCs/>
-          <w:lang w:val="en-US"/>
-        </w:rPr>
-        <w:t>vote_2020_general</w:t>
-      </w:r>
-      <w:r>
-        <w:rPr>
-          <w:rFonts w:ascii="Times New Roman" w:hAnsi="Times New Roman" w:cs="Times New Roman"/>
-          <w:lang w:val="en-US"/>
-        </w:rPr>
-        <w:t>: whether an individual voted in the 2020 general election</w:t>
-      </w:r>
-      <w:r>
-        <w:rPr>
-          <w:rFonts w:ascii="Times New Roman" w:hAnsi="Times New Roman" w:cs="Times New Roman"/>
-          <w:i/>
-          <w:iCs/>
-          <w:lang w:val="en-US"/>
-        </w:rPr>
-        <w:t>.</w:t>
-      </w:r>
-    </w:p>
-    <w:p>
-      <w:pPr>
-        <w:pStyle w:val="ListParagraph"/>
-        <w:numPr>
-          <w:ilvl w:val="0"/>
-          <w:numId w:val="4"/>
-        </w:numPr>
-        <w:rPr>
-          <w:rFonts w:ascii="Times New Roman" w:hAnsi="Times New Roman" w:cs="Times New Roman"/>
-          <w:i/>
-          <w:iCs/>
-          <w:lang w:val="en-US"/>
-        </w:rPr>
-      </w:pPr>
-      <w:r>
-        <w:rPr>
-          <w:rFonts w:ascii="Times New Roman" w:hAnsi="Times New Roman" w:cs="Times New Roman"/>
-          <w:i/>
-          <w:iCs/>
-          <w:lang w:val="en-US"/>
-        </w:rPr>
-        <w:t>vote_2017_municipal</w:t>
-      </w:r>
-      <w:r>
-        <w:rPr>
-          <w:rFonts w:ascii="Times New Roman" w:hAnsi="Times New Roman" w:cs="Times New Roman"/>
-          <w:lang w:val="en-US"/>
-        </w:rPr>
-        <w:t xml:space="preserve">: whether an individual voted in 2017 municipal </w:t>
-      </w:r>
-      <w:proofErr w:type="gramStart"/>
-      <w:r>
-        <w:rPr>
-          <w:rFonts w:ascii="Times New Roman" w:hAnsi="Times New Roman" w:cs="Times New Roman"/>
-          <w:lang w:val="en-US"/>
-        </w:rPr>
-        <w:t xml:space="preserve">elections </w:t>
-      </w:r>
-      <w:r>
-        <w:rPr>
-          <w:rFonts w:ascii="Times New Roman" w:hAnsi="Times New Roman" w:cs="Times New Roman"/>
-          <w:i/>
-          <w:iCs/>
-          <w:lang w:val="en-US"/>
-        </w:rPr>
-        <w:t>.</w:t>
-      </w:r>
-      <w:proofErr w:type="gramEnd"/>
-    </w:p>
-    <w:p>
-      <w:pPr>
-        <w:pStyle w:val="ListParagraph"/>
-        <w:numPr>
-          <w:ilvl w:val="0"/>
-          <w:numId w:val="4"/>
-        </w:numPr>
-        <w:rPr>
-          <w:rFonts w:ascii="Times New Roman" w:hAnsi="Times New Roman" w:cs="Times New Roman"/>
-          <w:i/>
-          <w:iCs/>
-          <w:lang w:val="en-US"/>
-        </w:rPr>
-      </w:pPr>
-      <w:r>
-        <w:rPr>
-          <w:rFonts w:ascii="Times New Roman" w:hAnsi="Times New Roman" w:cs="Times New Roman"/>
-          <w:i/>
-          <w:iCs/>
-          <w:lang w:val="en-US"/>
-        </w:rPr>
-        <w:t>vote_2016_general</w:t>
-      </w:r>
-      <w:r>
-        <w:rPr>
-          <w:rFonts w:ascii="Times New Roman" w:hAnsi="Times New Roman" w:cs="Times New Roman"/>
-          <w:lang w:val="en-US"/>
-        </w:rPr>
-        <w:t>: whether an individual voted in the 2016 general election</w:t>
-      </w:r>
-      <w:r>
-        <w:rPr>
-          <w:rFonts w:ascii="Times New Roman" w:hAnsi="Times New Roman" w:cs="Times New Roman"/>
-          <w:i/>
-          <w:iCs/>
-          <w:lang w:val="en-US"/>
-        </w:rPr>
-        <w:t>.</w:t>
-      </w:r>
-    </w:p>
-    <w:p>
-      <w:pPr>
-        <w:pStyle w:val="ListParagraph"/>
-        <w:numPr>
-          <w:ilvl w:val="0"/>
-          <w:numId w:val="4"/>
-        </w:numPr>
-        <w:rPr>
-          <w:rFonts w:ascii="Times New Roman" w:hAnsi="Times New Roman" w:cs="Times New Roman"/>
-          <w:lang w:val="en-US"/>
-        </w:rPr>
-      </w:pPr>
-      <w:proofErr w:type="spellStart"/>
-      <w:r>
-        <w:rPr>
-          <w:rFonts w:ascii="Times New Roman" w:hAnsi="Times New Roman" w:cs="Times New Roman"/>
-          <w:i/>
-          <w:iCs/>
-          <w:lang w:val="en-US"/>
-        </w:rPr>
-        <w:t>years_registered</w:t>
-      </w:r>
-      <w:proofErr w:type="spellEnd"/>
-      <w:r>
-        <w:rPr>
-          <w:rFonts w:ascii="Times New Roman" w:hAnsi="Times New Roman" w:cs="Times New Roman"/>
-          <w:lang w:val="en-US"/>
-        </w:rPr>
-        <w:t>: number of years an individual has been registered to vote at their current address</w:t>
-      </w:r>
-      <w:r>
-        <w:rPr>
-          <w:rFonts w:ascii="Times New Roman" w:hAnsi="Times New Roman" w:cs="Times New Roman"/>
-          <w:lang w:val="en-US"/>
-        </w:rPr>
-        <w:t>.</w:t>
-      </w:r>
-    </w:p>
-    <w:p>
-      <w:pPr>
-        <w:pStyle w:val="ListParagraph"/>
-        <w:numPr>
-          <w:ilvl w:val="0"/>
-          <w:numId w:val="4"/>
-        </w:numPr>
-        <w:rPr>
-          <w:rFonts w:ascii="Times New Roman" w:hAnsi="Times New Roman" w:cs="Times New Roman"/>
-          <w:lang w:val="en-US"/>
-        </w:rPr>
-      </w:pPr>
-      <w:proofErr w:type="spellStart"/>
-      <w:r>
-        <w:rPr>
-          <w:rFonts w:ascii="Times New Roman" w:hAnsi="Times New Roman" w:cs="Times New Roman"/>
-          <w:i/>
-          <w:iCs/>
-          <w:lang w:val="en-US"/>
-        </w:rPr>
-        <w:t>likely</w:t>
-      </w:r>
-      <w:r>
-        <w:rPr>
-          <w:rFonts w:ascii="Times New Roman" w:hAnsi="Times New Roman" w:cs="Times New Roman"/>
-          <w:i/>
-          <w:iCs/>
-          <w:lang w:val="en-US"/>
-        </w:rPr>
-        <w:t>_</w:t>
-      </w:r>
-      <w:r>
-        <w:rPr>
-          <w:rFonts w:ascii="Times New Roman" w:hAnsi="Times New Roman" w:cs="Times New Roman"/>
-          <w:i/>
-          <w:iCs/>
-          <w:lang w:val="en-US"/>
-        </w:rPr>
-        <w:t>renter</w:t>
-      </w:r>
-      <w:proofErr w:type="spellEnd"/>
-      <w:r>
-        <w:rPr>
-          <w:rFonts w:ascii="Times New Roman" w:hAnsi="Times New Roman" w:cs="Times New Roman"/>
-          <w:lang w:val="en-US"/>
-        </w:rPr>
-        <w:t>: whether an individual is a likely renter based on matching their address with LA city planning data.</w:t>
-      </w:r>
-    </w:p>
-    <w:p>
-      <w:pPr>
-        <w:pStyle w:val="ListParagraph"/>
-        <w:numPr>
-          <w:ilvl w:val="0"/>
-          <w:numId w:val="4"/>
-        </w:numPr>
-        <w:rPr>
-          <w:rFonts w:ascii="Times New Roman" w:hAnsi="Times New Roman" w:cs="Times New Roman"/>
-          <w:lang w:val="en-US"/>
-        </w:rPr>
-      </w:pPr>
-      <w:r>
-        <w:rPr>
-          <w:rFonts w:ascii="Times New Roman" w:hAnsi="Times New Roman" w:cs="Times New Roman"/>
-          <w:i/>
-          <w:iCs/>
-          <w:lang w:val="en-US"/>
-        </w:rPr>
-        <w:t>email</w:t>
-      </w:r>
-      <w:r>
-        <w:rPr>
-          <w:rFonts w:ascii="Times New Roman" w:hAnsi="Times New Roman" w:cs="Times New Roman"/>
-          <w:lang w:val="en-US"/>
-        </w:rPr>
-        <w:t xml:space="preserve">: </w:t>
-      </w:r>
-      <w:r>
-        <w:rPr>
-          <w:rFonts w:ascii="Times New Roman" w:hAnsi="Times New Roman" w:cs="Times New Roman"/>
-          <w:lang w:val="en-US"/>
-        </w:rPr>
-        <w:t>binary indicator of whether an individual has a</w:t>
-      </w:r>
-      <w:r>
-        <w:rPr>
-          <w:rFonts w:ascii="Times New Roman" w:hAnsi="Times New Roman" w:cs="Times New Roman"/>
-          <w:lang w:val="en-US"/>
-        </w:rPr>
-        <w:t xml:space="preserve">n email address </w:t>
-      </w:r>
-      <w:r>
-        <w:rPr>
-          <w:rFonts w:ascii="Times New Roman" w:hAnsi="Times New Roman" w:cs="Times New Roman"/>
-          <w:lang w:val="en-US"/>
-        </w:rPr>
-        <w:t>listed in the voter file (1 = yes, 0 = no)</w:t>
-      </w:r>
-      <w:r>
-        <w:rPr>
-          <w:rFonts w:ascii="Times New Roman" w:hAnsi="Times New Roman" w:cs="Times New Roman"/>
-          <w:lang w:val="en-US"/>
-        </w:rPr>
-        <w:t>.</w:t>
-      </w:r>
-    </w:p>
-    <w:p>
-      <w:pPr>
-        <w:pStyle w:val="ListParagraph"/>
-        <w:numPr>
-          <w:ilvl w:val="0"/>
-          <w:numId w:val="4"/>
-        </w:numPr>
-        <w:rPr>
-          <w:rFonts w:ascii="Times New Roman" w:hAnsi="Times New Roman" w:cs="Times New Roman"/>
-          <w:lang w:val="en-US"/>
-        </w:rPr>
-      </w:pPr>
-      <w:proofErr w:type="spellStart"/>
-      <w:r>
-        <w:rPr>
-          <w:rFonts w:ascii="Times New Roman" w:hAnsi="Times New Roman" w:cs="Times New Roman"/>
-          <w:lang w:val="en-US"/>
-        </w:rPr>
-        <w:t>ca_</w:t>
-      </w:r>
-      <w:r>
-        <w:rPr>
-          <w:rFonts w:ascii="Times New Roman" w:hAnsi="Times New Roman" w:cs="Times New Roman"/>
-          <w:i/>
-          <w:iCs/>
-          <w:lang w:val="en-US"/>
-        </w:rPr>
-        <w:t>native</w:t>
-      </w:r>
-      <w:proofErr w:type="spellEnd"/>
-      <w:r>
-        <w:rPr>
-          <w:rFonts w:ascii="Times New Roman" w:hAnsi="Times New Roman" w:cs="Times New Roman"/>
-          <w:lang w:val="en-US"/>
-        </w:rPr>
-        <w:t>: whether an individual is a California native</w:t>
-      </w:r>
-    </w:p>
-    <w:p>
-      <w:pPr>
-        <w:pStyle w:val="ListParagraph"/>
-        <w:numPr>
-          <w:ilvl w:val="0"/>
-          <w:numId w:val="4"/>
-        </w:numPr>
-        <w:rPr>
-          <w:rFonts w:ascii="Times New Roman" w:hAnsi="Times New Roman" w:cs="Times New Roman"/>
           <w:lang w:val="en-US"/>
         </w:rPr>
       </w:pPr>
@@ -956,23 +898,7 @@
           <w:rFonts w:ascii="Times New Roman" w:hAnsi="Times New Roman" w:cs="Times New Roman"/>
           <w:lang w:val="en-US"/>
         </w:rPr>
-        <w:t xml:space="preserve">: binary indicator </w:t>
-      </w:r>
-      <w:proofErr w:type="spellStart"/>
-      <w:r>
-        <w:rPr>
-          <w:rFonts w:ascii="Times New Roman" w:hAnsi="Times New Roman" w:cs="Times New Roman"/>
-          <w:lang w:val="en-US"/>
-        </w:rPr>
-        <w:t>of</w:t>
-      </w:r>
-      <w:proofErr w:type="spellEnd"/>
-      <w:r>
-        <w:rPr>
-          <w:rFonts w:ascii="Times New Roman" w:hAnsi="Times New Roman" w:cs="Times New Roman"/>
-          <w:lang w:val="en-US"/>
-        </w:rPr>
-        <w:t xml:space="preserve"> whether an individual has a phone number listed in the voter file (1 = yes, 0 = no)</w:t>
+        <w:t>: binary indicator of whether an individual has a phone number listed in the voter file (1 = yes, 0 = no)</w:t>
       </w:r>
       <w:r>
         <w:rPr>
@@ -1099,14 +1025,7 @@
           <w:rFonts w:ascii="Times New Roman" w:hAnsi="Times New Roman" w:cs="Times New Roman"/>
           <w:lang w:val="en-US"/>
         </w:rPr>
-        <w:t>anonymous id assigned to individual</w:t>
-      </w:r>
-      <w:r>
-        <w:rPr>
-          <w:rFonts w:ascii="Times New Roman" w:hAnsi="Times New Roman" w:cs="Times New Roman"/>
-          <w:lang w:val="en-US"/>
-        </w:rPr>
-        <w:t xml:space="preserve">s </w:t>
+        <w:t xml:space="preserve">anonymous id assigned to individuals </w:t>
       </w:r>
       <w:r>
         <w:rPr>
@@ -1144,14 +1063,7 @@
           <w:rFonts w:ascii="Times New Roman" w:hAnsi="Times New Roman" w:cs="Times New Roman"/>
           <w:lang w:val="en-US"/>
         </w:rPr>
-        <w:t xml:space="preserve">: individual’s treatment </w:t>
-      </w:r>
-      <w:r>
-        <w:rPr>
-          <w:rFonts w:ascii="Times New Roman" w:hAnsi="Times New Roman" w:cs="Times New Roman"/>
-          <w:lang w:val="en-US"/>
-        </w:rPr>
-        <w:t>group</w:t>
+        <w:t>: individual’s treatment group</w:t>
       </w:r>
       <w:r>
         <w:rPr>
@@ -1189,14 +1101,7 @@
           <w:rFonts w:ascii="Times New Roman" w:hAnsi="Times New Roman" w:cs="Times New Roman"/>
           <w:lang w:val="en-US"/>
         </w:rPr>
-        <w:t xml:space="preserve">: </w:t>
-      </w:r>
-      <w:r>
-        <w:rPr>
-          <w:rFonts w:ascii="Times New Roman" w:hAnsi="Times New Roman" w:cs="Times New Roman"/>
-          <w:lang w:val="en-US"/>
-        </w:rPr>
-        <w:t>city in which an individual lives</w:t>
+        <w:t>: city in which an individual lives</w:t>
       </w:r>
       <w:r>
         <w:rPr>
@@ -2647,15 +2552,13 @@
         </w:rPr>
         <w:t xml:space="preserve">Note that variables after the three treatment indicators are </w:t>
       </w:r>
-      <w:proofErr w:type="spellStart"/>
-      <w:r>
-        <w:rPr>
-          <w:rFonts w:ascii="Times New Roman" w:hAnsi="Times New Roman" w:cs="Times New Roman"/>
-          <w:lang w:val="en-US"/>
-        </w:rPr>
-        <w:t>indentical</w:t>
-      </w:r>
-      <w:proofErr w:type="spellEnd"/>
+      <w:r>
+        <w:rPr>
+          <w:rFonts w:ascii="Times New Roman" w:hAnsi="Times New Roman" w:cs="Times New Roman"/>
+          <w:lang w:val="en-US"/>
+        </w:rPr>
+        <w:t>identical</w:t>
+      </w:r>
       <w:r>
         <w:rPr>
           <w:rFonts w:ascii="Times New Roman" w:hAnsi="Times New Roman" w:cs="Times New Roman"/>
@@ -3968,35 +3871,7 @@
           <w:rFonts w:ascii="Times New Roman" w:hAnsi="Times New Roman" w:cs="Times New Roman"/>
           <w:lang w:val="en-US"/>
         </w:rPr>
-        <w:t>Total number of public comments submitted in the council meeting</w:t>
-      </w:r>
-      <w:r>
-        <w:rPr>
-          <w:rFonts w:ascii="Times New Roman" w:hAnsi="Times New Roman" w:cs="Times New Roman"/>
-          <w:lang w:val="en-US"/>
-        </w:rPr>
-        <w:t xml:space="preserve"> that were anti-housing and </w:t>
-      </w:r>
-      <w:r>
-        <w:rPr>
-          <w:rFonts w:ascii="Times New Roman" w:hAnsi="Times New Roman" w:cs="Times New Roman"/>
-          <w:lang w:val="en-US"/>
-        </w:rPr>
-        <w:t xml:space="preserve">were </w:t>
-      </w:r>
-      <w:r>
-        <w:rPr>
-          <w:rFonts w:ascii="Times New Roman" w:hAnsi="Times New Roman" w:cs="Times New Roman"/>
-          <w:lang w:val="en-US"/>
-        </w:rPr>
-        <w:t>made by individuals</w:t>
-      </w:r>
-      <w:r>
-        <w:rPr>
-          <w:rFonts w:ascii="Times New Roman" w:hAnsi="Times New Roman" w:cs="Times New Roman"/>
-          <w:lang w:val="en-US"/>
-        </w:rPr>
-        <w:t xml:space="preserve"> assigned to a treatment group.</w:t>
+        <w:t>Total number of public comments submitted in the council meeting that were anti-housing and were made by individuals assigned to a treatment group.</w:t>
       </w:r>
     </w:p>
     <w:p>
@@ -4036,28 +3911,7 @@
           <w:rFonts w:ascii="Times New Roman" w:hAnsi="Times New Roman" w:cs="Times New Roman"/>
           <w:lang w:val="en-US"/>
         </w:rPr>
-        <w:t>Total number of public comments submitted in the council meeting that were</w:t>
-      </w:r>
-      <w:r>
-        <w:rPr>
-          <w:rFonts w:ascii="Times New Roman" w:hAnsi="Times New Roman" w:cs="Times New Roman"/>
-          <w:lang w:val="en-US"/>
-        </w:rPr>
-        <w:t xml:space="preserve"> pro</w:t>
-      </w:r>
-      <w:r>
-        <w:rPr>
-          <w:rFonts w:ascii="Times New Roman" w:hAnsi="Times New Roman" w:cs="Times New Roman"/>
-          <w:lang w:val="en-US"/>
-        </w:rPr>
-        <w:t>-housing</w:t>
-      </w:r>
-      <w:r>
-        <w:rPr>
-          <w:rFonts w:ascii="Times New Roman" w:hAnsi="Times New Roman" w:cs="Times New Roman"/>
-          <w:lang w:val="en-US"/>
-        </w:rPr>
-        <w:t xml:space="preserve">, </w:t>
+        <w:t xml:space="preserve">Total number of public comments submitted in the council meeting that were pro-housing, </w:t>
       </w:r>
       <w:r>
         <w:rPr>
@@ -4073,14 +3927,7 @@
           <w:rFonts w:ascii="Times New Roman" w:hAnsi="Times New Roman" w:cs="Times New Roman"/>
           <w:lang w:val="en-US"/>
         </w:rPr>
-        <w:t xml:space="preserve">including those that </w:t>
-      </w:r>
-      <w:r>
-        <w:rPr>
-          <w:rFonts w:ascii="Times New Roman" w:hAnsi="Times New Roman" w:cs="Times New Roman"/>
-          <w:lang w:val="en-US"/>
-        </w:rPr>
-        <w:t>were made by individuals assigned to a treatment group.</w:t>
+        <w:t>including those that were made by individuals assigned to a treatment group.</w:t>
       </w:r>
     </w:p>
     <w:p>
@@ -4159,21 +4006,7 @@
           <w:rFonts w:ascii="Times New Roman" w:hAnsi="Times New Roman" w:cs="Times New Roman"/>
           <w:lang w:val="en-US"/>
         </w:rPr>
-        <w:t xml:space="preserve">Total number of public comments submitted in the council meeting that were </w:t>
-      </w:r>
-      <w:r>
-        <w:rPr>
-          <w:rFonts w:ascii="Times New Roman" w:hAnsi="Times New Roman" w:cs="Times New Roman"/>
-          <w:lang w:val="en-US"/>
-        </w:rPr>
-        <w:t>anti</w:t>
-      </w:r>
-      <w:r>
-        <w:rPr>
-          <w:rFonts w:ascii="Times New Roman" w:hAnsi="Times New Roman" w:cs="Times New Roman"/>
-          <w:lang w:val="en-US"/>
-        </w:rPr>
-        <w:t>-housing,</w:t>
+        <w:t>Total number of public comments submitted in the council meeting that were anti-housing,</w:t>
       </w:r>
       <w:r>
         <w:rPr>
@@ -4191,6 +4024,370 @@
         </w:rPr>
         <w:t>including those that were made by individuals assigned to a treatment group.</w:t>
       </w:r>
+    </w:p>
+    <w:p>
+      <w:pPr>
+        <w:rPr>
+          <w:rFonts w:ascii="Times New Roman" w:hAnsi="Times New Roman" w:cs="Times New Roman"/>
+          <w:lang w:val="en-US"/>
+        </w:rPr>
+      </w:pPr>
+    </w:p>
+    <w:p>
+      <w:pPr>
+        <w:pStyle w:val="ListParagraph"/>
+        <w:numPr>
+          <w:ilvl w:val="0"/>
+          <w:numId w:val="6"/>
+        </w:numPr>
+        <w:rPr>
+          <w:rFonts w:ascii="Times New Roman" w:hAnsi="Times New Roman" w:cs="Times New Roman"/>
+          <w:b/>
+          <w:bCs/>
+          <w:lang w:val="en-US"/>
+        </w:rPr>
+      </w:pPr>
+      <w:r>
+        <w:rPr>
+          <w:rFonts w:ascii="Times New Roman" w:hAnsi="Times New Roman" w:cs="Times New Roman"/>
+          <w:b/>
+          <w:bCs/>
+          <w:lang w:val="en-US"/>
+        </w:rPr>
+        <w:t>housing_net_worth.xlsx</w:t>
+      </w:r>
+    </w:p>
+    <w:p>
+      <w:pPr>
+        <w:pStyle w:val="ListParagraph"/>
+        <w:numPr>
+          <w:ilvl w:val="0"/>
+          <w:numId w:val="6"/>
+        </w:numPr>
+        <w:rPr>
+          <w:rFonts w:ascii="Times New Roman" w:hAnsi="Times New Roman" w:cs="Times New Roman"/>
+          <w:b/>
+          <w:bCs/>
+          <w:lang w:val="en-US"/>
+        </w:rPr>
+      </w:pPr>
+      <w:r>
+        <w:rPr>
+          <w:rFonts w:ascii="Times New Roman" w:hAnsi="Times New Roman" w:cs="Times New Roman"/>
+          <w:lang w:val="en-US"/>
+        </w:rPr>
+        <w:t xml:space="preserve">Description: Data </w:t>
+      </w:r>
+      <w:r>
+        <w:rPr>
+          <w:rFonts w:ascii="Times New Roman" w:hAnsi="Times New Roman" w:cs="Times New Roman"/>
+          <w:lang w:val="en-US"/>
+        </w:rPr>
+        <w:t xml:space="preserve">used to create Figure A1. Data is at the income percentile-age level. </w:t>
+      </w:r>
+    </w:p>
+    <w:p>
+      <w:pPr>
+        <w:pStyle w:val="ListParagraph"/>
+        <w:numPr>
+          <w:ilvl w:val="0"/>
+          <w:numId w:val="6"/>
+        </w:numPr>
+        <w:rPr>
+          <w:rFonts w:ascii="Times New Roman" w:hAnsi="Times New Roman" w:cs="Times New Roman"/>
+          <w:i/>
+          <w:iCs/>
+          <w:lang w:val="en-US"/>
+        </w:rPr>
+      </w:pPr>
+      <w:r>
+        <w:rPr>
+          <w:rFonts w:ascii="Times New Roman" w:hAnsi="Times New Roman" w:cs="Times New Roman"/>
+          <w:lang w:val="en-US"/>
+        </w:rPr>
+        <w:t xml:space="preserve">Source: </w:t>
+      </w:r>
+      <w:proofErr w:type="spellStart"/>
+      <w:r>
+        <w:rPr>
+          <w:rFonts w:ascii="Times New Roman" w:hAnsi="Times New Roman" w:cs="Times New Roman"/>
+          <w:lang w:val="en-US"/>
+        </w:rPr>
+        <w:t>Glaeser</w:t>
+      </w:r>
+      <w:proofErr w:type="spellEnd"/>
+      <w:r>
+        <w:rPr>
+          <w:rFonts w:ascii="Times New Roman" w:hAnsi="Times New Roman" w:cs="Times New Roman"/>
+          <w:lang w:val="en-US"/>
+        </w:rPr>
+        <w:t xml:space="preserve">, Edward and Joseph </w:t>
+      </w:r>
+      <w:proofErr w:type="spellStart"/>
+      <w:r>
+        <w:rPr>
+          <w:rFonts w:ascii="Times New Roman" w:hAnsi="Times New Roman" w:cs="Times New Roman"/>
+          <w:lang w:val="en-US"/>
+        </w:rPr>
+        <w:t>Gyourko</w:t>
+      </w:r>
+      <w:proofErr w:type="spellEnd"/>
+      <w:r>
+        <w:rPr>
+          <w:rFonts w:ascii="Times New Roman" w:hAnsi="Times New Roman" w:cs="Times New Roman"/>
+          <w:lang w:val="en-US"/>
+        </w:rPr>
+        <w:t>. 2018. “The economic implications of housing supply.”</w:t>
+      </w:r>
+      <w:r>
+        <w:rPr>
+          <w:rFonts w:ascii="Times New Roman" w:hAnsi="Times New Roman" w:cs="Times New Roman"/>
+          <w:lang w:val="en-US"/>
+        </w:rPr>
+        <w:t xml:space="preserve"> </w:t>
+      </w:r>
+      <w:r>
+        <w:rPr>
+          <w:rFonts w:ascii="Times New Roman" w:hAnsi="Times New Roman" w:cs="Times New Roman"/>
+          <w:i/>
+          <w:iCs/>
+          <w:lang w:val="en-US"/>
+        </w:rPr>
+        <w:t>Journal of Economic Perspectives</w:t>
+      </w:r>
+      <w:r>
+        <w:rPr>
+          <w:rFonts w:ascii="Times New Roman" w:hAnsi="Times New Roman" w:cs="Times New Roman"/>
+          <w:lang w:val="en-US"/>
+        </w:rPr>
+        <w:t xml:space="preserve"> 32(1):3–30.</w:t>
+      </w:r>
+    </w:p>
+    <w:p>
+      <w:pPr>
+        <w:pStyle w:val="ListParagraph"/>
+        <w:numPr>
+          <w:ilvl w:val="0"/>
+          <w:numId w:val="7"/>
+        </w:numPr>
+        <w:rPr>
+          <w:rFonts w:ascii="Times New Roman" w:hAnsi="Times New Roman" w:cs="Times New Roman"/>
+          <w:i/>
+          <w:iCs/>
+          <w:lang w:val="en-US"/>
+        </w:rPr>
+      </w:pPr>
+      <w:r>
+        <w:rPr>
+          <w:rFonts w:ascii="Times New Roman" w:hAnsi="Times New Roman" w:cs="Times New Roman"/>
+          <w:i/>
+          <w:iCs/>
+          <w:lang w:val="en-US"/>
+        </w:rPr>
+        <w:t>percentile</w:t>
+      </w:r>
+      <w:r>
+        <w:rPr>
+          <w:rFonts w:ascii="Times New Roman" w:hAnsi="Times New Roman" w:cs="Times New Roman"/>
+          <w:i/>
+          <w:iCs/>
+          <w:lang w:val="en-US"/>
+        </w:rPr>
+        <w:t xml:space="preserve">: </w:t>
+      </w:r>
+      <w:r>
+        <w:rPr>
+          <w:rFonts w:ascii="Times New Roman" w:hAnsi="Times New Roman" w:cs="Times New Roman"/>
+          <w:lang w:val="en-US"/>
+        </w:rPr>
+        <w:t>income percentile</w:t>
+      </w:r>
+      <w:r>
+        <w:rPr>
+          <w:rFonts w:ascii="Times New Roman" w:hAnsi="Times New Roman" w:cs="Times New Roman"/>
+          <w:lang w:val="en-US"/>
+        </w:rPr>
+        <w:t xml:space="preserve"> </w:t>
+      </w:r>
+    </w:p>
+    <w:p>
+      <w:pPr>
+        <w:pStyle w:val="ListParagraph"/>
+        <w:numPr>
+          <w:ilvl w:val="0"/>
+          <w:numId w:val="7"/>
+        </w:numPr>
+        <w:rPr>
+          <w:rFonts w:ascii="Times New Roman" w:hAnsi="Times New Roman" w:cs="Times New Roman"/>
+          <w:i/>
+          <w:iCs/>
+          <w:lang w:val="en-US"/>
+        </w:rPr>
+      </w:pPr>
+      <w:r>
+        <w:rPr>
+          <w:rFonts w:ascii="Times New Roman" w:hAnsi="Times New Roman" w:cs="Times New Roman"/>
+          <w:i/>
+          <w:iCs/>
+          <w:lang w:val="en-US"/>
+        </w:rPr>
+        <w:t>age:</w:t>
+      </w:r>
+      <w:r>
+        <w:rPr>
+          <w:rFonts w:ascii="Times New Roman" w:hAnsi="Times New Roman" w:cs="Times New Roman"/>
+          <w:lang w:val="en-US"/>
+        </w:rPr>
+        <w:t xml:space="preserve"> age group</w:t>
+      </w:r>
+    </w:p>
+    <w:p>
+      <w:pPr>
+        <w:pStyle w:val="ListParagraph"/>
+        <w:numPr>
+          <w:ilvl w:val="0"/>
+          <w:numId w:val="7"/>
+        </w:numPr>
+        <w:rPr>
+          <w:rFonts w:ascii="Times New Roman" w:hAnsi="Times New Roman" w:cs="Times New Roman"/>
+          <w:i/>
+          <w:iCs/>
+          <w:lang w:val="en-US"/>
+        </w:rPr>
+      </w:pPr>
+      <w:r>
+        <w:rPr>
+          <w:rFonts w:ascii="Times New Roman" w:hAnsi="Times New Roman" w:cs="Times New Roman"/>
+          <w:i/>
+          <w:iCs/>
+          <w:lang w:val="en-US"/>
+        </w:rPr>
+        <w:t>net_worth_1983</w:t>
+      </w:r>
+      <w:r>
+        <w:rPr>
+          <w:rFonts w:ascii="Times New Roman" w:hAnsi="Times New Roman" w:cs="Times New Roman"/>
+          <w:i/>
+          <w:iCs/>
+          <w:lang w:val="en-US"/>
+        </w:rPr>
+        <w:t xml:space="preserve">: </w:t>
+      </w:r>
+      <w:r>
+        <w:rPr>
+          <w:rFonts w:ascii="Times New Roman" w:hAnsi="Times New Roman" w:cs="Times New Roman"/>
+          <w:lang w:val="en-US"/>
+        </w:rPr>
+        <w:t xml:space="preserve">Housing net worth in 1983 </w:t>
+      </w:r>
+    </w:p>
+    <w:p>
+      <w:pPr>
+        <w:pStyle w:val="ListParagraph"/>
+        <w:numPr>
+          <w:ilvl w:val="0"/>
+          <w:numId w:val="7"/>
+        </w:numPr>
+        <w:rPr>
+          <w:rFonts w:ascii="Times New Roman" w:hAnsi="Times New Roman" w:cs="Times New Roman"/>
+          <w:i/>
+          <w:iCs/>
+          <w:lang w:val="en-US"/>
+        </w:rPr>
+      </w:pPr>
+      <w:r>
+        <w:rPr>
+          <w:rFonts w:ascii="Times New Roman" w:hAnsi="Times New Roman" w:cs="Times New Roman"/>
+          <w:i/>
+          <w:iCs/>
+          <w:lang w:val="en-US"/>
+        </w:rPr>
+        <w:t>net_worth_</w:t>
+      </w:r>
+      <w:r>
+        <w:rPr>
+          <w:rFonts w:ascii="Times New Roman" w:hAnsi="Times New Roman" w:cs="Times New Roman"/>
+          <w:i/>
+          <w:iCs/>
+          <w:lang w:val="en-US"/>
+        </w:rPr>
+        <w:t>2013</w:t>
+      </w:r>
+      <w:r>
+        <w:rPr>
+          <w:rFonts w:ascii="Times New Roman" w:hAnsi="Times New Roman" w:cs="Times New Roman"/>
+          <w:i/>
+          <w:iCs/>
+          <w:lang w:val="en-US"/>
+        </w:rPr>
+        <w:t>:</w:t>
+      </w:r>
+      <w:r>
+        <w:rPr>
+          <w:rFonts w:ascii="Times New Roman" w:hAnsi="Times New Roman" w:cs="Times New Roman"/>
+          <w:i/>
+          <w:iCs/>
+          <w:lang w:val="en-US"/>
+        </w:rPr>
+        <w:t xml:space="preserve"> </w:t>
+      </w:r>
+      <w:r>
+        <w:rPr>
+          <w:rFonts w:ascii="Times New Roman" w:hAnsi="Times New Roman" w:cs="Times New Roman"/>
+          <w:lang w:val="en-US"/>
+        </w:rPr>
+        <w:t>Housing net worth in 2013</w:t>
+      </w:r>
+    </w:p>
+    <w:p>
+      <w:pPr>
+        <w:pStyle w:val="ListParagraph"/>
+        <w:numPr>
+          <w:ilvl w:val="0"/>
+          <w:numId w:val="7"/>
+        </w:numPr>
+        <w:rPr>
+          <w:rFonts w:ascii="Times New Roman" w:hAnsi="Times New Roman" w:cs="Times New Roman"/>
+          <w:i/>
+          <w:iCs/>
+          <w:lang w:val="en-US"/>
+        </w:rPr>
+      </w:pPr>
+      <w:proofErr w:type="spellStart"/>
+      <w:r>
+        <w:rPr>
+          <w:rFonts w:ascii="Times New Roman" w:hAnsi="Times New Roman" w:cs="Times New Roman"/>
+          <w:i/>
+          <w:iCs/>
+          <w:lang w:val="en-US"/>
+        </w:rPr>
+        <w:t>percent_change</w:t>
+      </w:r>
+      <w:proofErr w:type="spellEnd"/>
+      <w:r>
+        <w:rPr>
+          <w:rFonts w:ascii="Times New Roman" w:hAnsi="Times New Roman" w:cs="Times New Roman"/>
+          <w:i/>
+          <w:iCs/>
+          <w:lang w:val="en-US"/>
+        </w:rPr>
+        <w:t>:</w:t>
+      </w:r>
+      <w:r>
+        <w:rPr>
+          <w:rFonts w:ascii="Times New Roman" w:hAnsi="Times New Roman" w:cs="Times New Roman"/>
+          <w:lang w:val="en-US"/>
+        </w:rPr>
+        <w:t xml:space="preserve"> Percentage change in housing net worth between 1983 and 2013. </w:t>
+      </w:r>
+    </w:p>
+    <w:p>
+      <w:pPr>
+        <w:rPr>
+          <w:rFonts w:ascii="Times New Roman" w:hAnsi="Times New Roman" w:cs="Times New Roman"/>
+          <w:lang w:val="en-US"/>
+        </w:rPr>
+      </w:pPr>
     </w:p>
     <w:sectPr>
       <w:pgSz w:w="12240" w:h="15840"/>
@@ -4205,6 +4402,119 @@
 <file path=word/numbering.xml><?xml version="1.0" encoding="utf-8"?>
 <w:numbering xmlns:wpc="http://schemas.microsoft.com/office/word/2010/wordprocessingCanvas" xmlns:cx="http://schemas.microsoft.com/office/drawing/2014/chartex" xmlns:cx1="http://schemas.microsoft.com/office/drawing/2015/9/8/chartex" xmlns:cx2="http://schemas.microsoft.com/office/drawing/2015/10/21/chartex" xmlns:cx3="http://schemas.microsoft.com/office/drawing/2016/5/9/chartex" xmlns:cx4="http://schemas.microsoft.com/office/drawing/2016/5/10/chartex" xmlns:cx5="http://schemas.microsoft.com/office/drawing/2016/5/11/chartex" xmlns:cx6="http://schemas.microsoft.com/office/drawing/2016/5/12/chartex" xmlns:cx7="http://schemas.microsoft.com/office/drawing/2016/5/13/chartex" xmlns:cx8="http://schemas.microsoft.com/office/drawing/2016/5/14/chartex" xmlns:mc="http://schemas.openxmlformats.org/markup-compatibility/2006" xmlns:aink="http://schemas.microsoft.com/office/drawing/2016/ink" xmlns:am3d="http://schemas.microsoft.com/office/drawing/2017/model3d" xmlns:o="urn:schemas-microsoft-com:office:office" xmlns:oel="http://schemas.microsoft.com/office/2019/extlst" xmlns:r="http://schemas.openxmlformats.org/officeDocument/2006/relationships" xmlns:m="http://schemas.openxmlformats.org/officeDocument/2006/math" xmlns:v="urn:schemas-microsoft-com:vml" xmlns:wp14="http://schemas.microsoft.com/office/word/2010/wordprocessingDrawing" xmlns:wp="http://schemas.openxmlformats.org/drawingml/2006/wordprocessingDrawing" xmlns:w10="urn:schemas-microsoft-com:office:word" xmlns:w="http://schemas.openxmlformats.org/wordprocessingml/2006/main" xmlns:w14="http://schemas.microsoft.com/office/word/2010/wordml" xmlns:w15="http://schemas.microsoft.com/office/word/2012/wordml" xmlns:w16cex="http://schemas.microsoft.com/office/word/2018/wordml/cex" xmlns:w16cid="http://schemas.microsoft.com/office/word/2016/wordml/cid" xmlns:w16="http://schemas.microsoft.com/office/word/2018/wordml" xmlns:w16sdtdh="http://schemas.microsoft.com/office/word/2020/wordml/sdtdatahash" xmlns:w16se="http://schemas.microsoft.com/office/word/2015/wordml/symex" xmlns:wpg="http://schemas.microsoft.com/office/word/2010/wordprocessingGroup" xmlns:wpi="http://schemas.microsoft.com/office/word/2010/wordprocessingInk" xmlns:wne="http://schemas.microsoft.com/office/word/2006/wordml" xmlns:wps="http://schemas.microsoft.com/office/word/2010/wordprocessingShape" mc:Ignorable="w14 w15 w16se w16cid w16 w16cex w16sdtdh wp14">
   <w:abstractNum w:abstractNumId="0" w15:restartNumberingAfterBreak="0">
+    <w:nsid w:val="0C265225"/>
+    <w:multiLevelType w:val="hybridMultilevel"/>
+    <w:tmpl w:val="AC34BA3A"/>
+    <w:lvl w:ilvl="0" w:tplc="04090001">
+      <w:start w:val="1"/>
+      <w:numFmt w:val="bullet"/>
+      <w:lvlText w:val=""/>
+      <w:lvlJc w:val="left"/>
+      <w:pPr>
+        <w:ind w:left="720" w:hanging="360"/>
+      </w:pPr>
+      <w:rPr>
+        <w:rFonts w:ascii="Symbol" w:hAnsi="Symbol" w:hint="default"/>
+      </w:rPr>
+    </w:lvl>
+    <w:lvl w:ilvl="1" w:tplc="FFFFFFFF">
+      <w:start w:val="1"/>
+      <w:numFmt w:val="bullet"/>
+      <w:lvlText w:val="o"/>
+      <w:lvlJc w:val="left"/>
+      <w:pPr>
+        <w:ind w:left="1440" w:hanging="360"/>
+      </w:pPr>
+      <w:rPr>
+        <w:rFonts w:ascii="Courier New" w:hAnsi="Courier New" w:cs="Courier New" w:hint="default"/>
+      </w:rPr>
+    </w:lvl>
+    <w:lvl w:ilvl="2" w:tplc="FFFFFFFF" w:tentative="1">
+      <w:start w:val="1"/>
+      <w:numFmt w:val="bullet"/>
+      <w:lvlText w:val=""/>
+      <w:lvlJc w:val="left"/>
+      <w:pPr>
+        <w:ind w:left="2160" w:hanging="360"/>
+      </w:pPr>
+      <w:rPr>
+        <w:rFonts w:ascii="Wingdings" w:hAnsi="Wingdings" w:hint="default"/>
+      </w:rPr>
+    </w:lvl>
+    <w:lvl w:ilvl="3" w:tplc="FFFFFFFF" w:tentative="1">
+      <w:start w:val="1"/>
+      <w:numFmt w:val="bullet"/>
+      <w:lvlText w:val=""/>
+      <w:lvlJc w:val="left"/>
+      <w:pPr>
+        <w:ind w:left="2880" w:hanging="360"/>
+      </w:pPr>
+      <w:rPr>
+        <w:rFonts w:ascii="Symbol" w:hAnsi="Symbol" w:hint="default"/>
+      </w:rPr>
+    </w:lvl>
+    <w:lvl w:ilvl="4" w:tplc="FFFFFFFF" w:tentative="1">
+      <w:start w:val="1"/>
+      <w:numFmt w:val="bullet"/>
+      <w:lvlText w:val="o"/>
+      <w:lvlJc w:val="left"/>
+      <w:pPr>
+        <w:ind w:left="3600" w:hanging="360"/>
+      </w:pPr>
+      <w:rPr>
+        <w:rFonts w:ascii="Courier New" w:hAnsi="Courier New" w:cs="Courier New" w:hint="default"/>
+      </w:rPr>
+    </w:lvl>
+    <w:lvl w:ilvl="5" w:tplc="FFFFFFFF" w:tentative="1">
+      <w:start w:val="1"/>
+      <w:numFmt w:val="bullet"/>
+      <w:lvlText w:val=""/>
+      <w:lvlJc w:val="left"/>
+      <w:pPr>
+        <w:ind w:left="4320" w:hanging="360"/>
+      </w:pPr>
+      <w:rPr>
+        <w:rFonts w:ascii="Wingdings" w:hAnsi="Wingdings" w:hint="default"/>
+      </w:rPr>
+    </w:lvl>
+    <w:lvl w:ilvl="6" w:tplc="FFFFFFFF" w:tentative="1">
+      <w:start w:val="1"/>
+      <w:numFmt w:val="bullet"/>
+      <w:lvlText w:val=""/>
+      <w:lvlJc w:val="left"/>
+      <w:pPr>
+        <w:ind w:left="5040" w:hanging="360"/>
+      </w:pPr>
+      <w:rPr>
+        <w:rFonts w:ascii="Symbol" w:hAnsi="Symbol" w:hint="default"/>
+      </w:rPr>
+    </w:lvl>
+    <w:lvl w:ilvl="7" w:tplc="FFFFFFFF" w:tentative="1">
+      <w:start w:val="1"/>
+      <w:numFmt w:val="bullet"/>
+      <w:lvlText w:val="o"/>
+      <w:lvlJc w:val="left"/>
+      <w:pPr>
+        <w:ind w:left="5760" w:hanging="360"/>
+      </w:pPr>
+      <w:rPr>
+        <w:rFonts w:ascii="Courier New" w:hAnsi="Courier New" w:cs="Courier New" w:hint="default"/>
+      </w:rPr>
+    </w:lvl>
+    <w:lvl w:ilvl="8" w:tplc="FFFFFFFF" w:tentative="1">
+      <w:start w:val="1"/>
+      <w:numFmt w:val="bullet"/>
+      <w:lvlText w:val=""/>
+      <w:lvlJc w:val="left"/>
+      <w:pPr>
+        <w:ind w:left="6480" w:hanging="360"/>
+      </w:pPr>
+      <w:rPr>
+        <w:rFonts w:ascii="Wingdings" w:hAnsi="Wingdings" w:hint="default"/>
+      </w:rPr>
+    </w:lvl>
+  </w:abstractNum>
+  <w:abstractNum w:abstractNumId="1" w15:restartNumberingAfterBreak="0">
     <w:nsid w:val="27897CA5"/>
     <w:multiLevelType w:val="hybridMultilevel"/>
     <w:tmpl w:val="52B8DDD2"/>
@@ -4317,7 +4627,7 @@
       </w:rPr>
     </w:lvl>
   </w:abstractNum>
-  <w:abstractNum w:abstractNumId="1" w15:restartNumberingAfterBreak="0">
+  <w:abstractNum w:abstractNumId="2" w15:restartNumberingAfterBreak="0">
     <w:nsid w:val="2D554610"/>
     <w:multiLevelType w:val="hybridMultilevel"/>
     <w:tmpl w:val="0D827FAC"/>
@@ -4430,7 +4740,7 @@
       </w:rPr>
     </w:lvl>
   </w:abstractNum>
-  <w:abstractNum w:abstractNumId="2" w15:restartNumberingAfterBreak="0">
+  <w:abstractNum w:abstractNumId="3" w15:restartNumberingAfterBreak="0">
     <w:nsid w:val="446F2956"/>
     <w:multiLevelType w:val="hybridMultilevel"/>
     <w:tmpl w:val="F5DE109A"/>
@@ -4543,10 +4853,10 @@
       </w:rPr>
     </w:lvl>
   </w:abstractNum>
-  <w:abstractNum w:abstractNumId="3" w15:restartNumberingAfterBreak="0">
+  <w:abstractNum w:abstractNumId="4" w15:restartNumberingAfterBreak="0">
     <w:nsid w:val="524D12AB"/>
     <w:multiLevelType w:val="hybridMultilevel"/>
-    <w:tmpl w:val="8C4CD71C"/>
+    <w:tmpl w:val="4EAC802C"/>
     <w:lvl w:ilvl="0" w:tplc="A522A9AA">
       <w:numFmt w:val="bullet"/>
       <w:lvlText w:val="-"/>
@@ -4558,7 +4868,7 @@
         <w:rFonts w:ascii="Times New Roman" w:eastAsiaTheme="minorEastAsia" w:hAnsi="Times New Roman" w:cs="Times New Roman" w:hint="default"/>
       </w:rPr>
     </w:lvl>
-    <w:lvl w:ilvl="1" w:tplc="04090003" w:tentative="1">
+    <w:lvl w:ilvl="1" w:tplc="04090003">
       <w:start w:val="1"/>
       <w:numFmt w:val="bullet"/>
       <w:lvlText w:val="o"/>
@@ -4655,7 +4965,7 @@
       </w:rPr>
     </w:lvl>
   </w:abstractNum>
-  <w:abstractNum w:abstractNumId="4" w15:restartNumberingAfterBreak="0">
+  <w:abstractNum w:abstractNumId="5" w15:restartNumberingAfterBreak="0">
     <w:nsid w:val="7AB70F80"/>
     <w:multiLevelType w:val="hybridMultilevel"/>
     <w:tmpl w:val="A4887AE4"/>
@@ -4768,7 +5078,7 @@
       </w:rPr>
     </w:lvl>
   </w:abstractNum>
-  <w:abstractNum w:abstractNumId="5" w15:restartNumberingAfterBreak="0">
+  <w:abstractNum w:abstractNumId="6" w15:restartNumberingAfterBreak="0">
     <w:nsid w:val="7C44112F"/>
     <w:multiLevelType w:val="hybridMultilevel"/>
     <w:tmpl w:val="C526DF4E"/>
@@ -4882,22 +5192,25 @@
     </w:lvl>
   </w:abstractNum>
   <w:num w:numId="1" w16cid:durableId="595946712">
+    <w:abstractNumId w:val="6"/>
+  </w:num>
+  <w:num w:numId="2" w16cid:durableId="1599286871">
     <w:abstractNumId w:val="5"/>
   </w:num>
-  <w:num w:numId="2" w16cid:durableId="1599286871">
+  <w:num w:numId="3" w16cid:durableId="926840624">
+    <w:abstractNumId w:val="3"/>
+  </w:num>
+  <w:num w:numId="4" w16cid:durableId="963317671">
+    <w:abstractNumId w:val="1"/>
+  </w:num>
+  <w:num w:numId="5" w16cid:durableId="837814092">
+    <w:abstractNumId w:val="2"/>
+  </w:num>
+  <w:num w:numId="6" w16cid:durableId="203716214">
     <w:abstractNumId w:val="4"/>
   </w:num>
-  <w:num w:numId="3" w16cid:durableId="926840624">
-    <w:abstractNumId w:val="2"/>
-  </w:num>
-  <w:num w:numId="4" w16cid:durableId="963317671">
+  <w:num w:numId="7" w16cid:durableId="596526723">
     <w:abstractNumId w:val="0"/>
-  </w:num>
-  <w:num w:numId="5" w16cid:durableId="837814092">
-    <w:abstractNumId w:val="1"/>
-  </w:num>
-  <w:num w:numId="6" w16cid:durableId="203716214">
-    <w:abstractNumId w:val="3"/>
   </w:num>
 </w:numbering>
 </file>
@@ -5298,11 +5611,11 @@
   <w:style w:type="paragraph" w:default="1" w:styleId="Normal">
     <w:name w:val="Normal"/>
     <w:qFormat/>
+    <w:rsid w:val="00CC216E"/>
   </w:style>
   <w:style w:type="character" w:default="1" w:styleId="DefaultParagraphFont">
     <w:name w:val="Default Paragraph Font"/>
     <w:uiPriority w:val="1"/>
-    <w:semiHidden/>
     <w:unhideWhenUsed/>
   </w:style>
   <w:style w:type="table" w:default="1" w:styleId="TableNormal">

</xml_diff>